<commit_message>
Made new terrain and replaced some of game objects
</commit_message>
<xml_diff>
--- a/SpaceTravel.docx
+++ b/SpaceTravel.docx
@@ -9,15 +9,7 @@
     </w:p>
     <w:p>
       <w:r>
-        <w:t xml:space="preserve">сейчас создай новый проект. к этому еще будем возвращаться. в новом попрактикуем сцены 3д. из бесплатных </w:t>
-      </w:r>
-      <w:proofErr w:type="spellStart"/>
-      <w:r>
-        <w:t>ассетов</w:t>
-      </w:r>
-      <w:proofErr w:type="spellEnd"/>
-      <w:r>
-        <w:t xml:space="preserve"> сделай типа человек с планеты какой-то  в своем космическом корабле перелетает на Землю . т.е. должна быть сцена с планетой, сцена с перелетом и сцена с землей</w:t>
+        <w:t>сейчас создай новый проект. к этому еще будем возвращаться. в новом попрактикуем сцены 3д. из бесплатных ассетов сделай типа человек с планеты какой-то  в своем космическом корабле перелетает на Землю . т.е. должна быть сцена с планетой, сцена с перелетом и сцена с землей</w:t>
       </w:r>
     </w:p>
     <w:p>
@@ -239,14 +231,12 @@
       <w:r>
         <w:t>.</w:t>
       </w:r>
-      <w:proofErr w:type="spellStart"/>
       <w:r>
         <w:rPr>
           <w:lang w:val="en-US"/>
         </w:rPr>
         <w:t>youtube</w:t>
       </w:r>
-      <w:proofErr w:type="spellEnd"/>
       <w:r>
         <w:t>.</w:t>
       </w:r>
@@ -277,25 +267,21 @@
       <w:r>
         <w:t>=</w:t>
       </w:r>
-      <w:proofErr w:type="spellStart"/>
       <w:r>
         <w:rPr>
           <w:lang w:val="en-US"/>
         </w:rPr>
         <w:t>YJcuaOa</w:t>
       </w:r>
-      <w:proofErr w:type="spellEnd"/>
       <w:r>
         <w:t>5</w:t>
       </w:r>
-      <w:proofErr w:type="spellStart"/>
       <w:r>
         <w:rPr>
           <w:lang w:val="en-US"/>
         </w:rPr>
         <w:t>cKU</w:t>
       </w:r>
-      <w:proofErr w:type="spellEnd"/>
     </w:p>
     <w:p>
       <w:pPr>
@@ -444,14 +430,12 @@
       <w:r>
         <w:t>.</w:t>
       </w:r>
-      <w:proofErr w:type="spellStart"/>
       <w:r>
         <w:rPr>
           <w:lang w:val="en-US"/>
         </w:rPr>
         <w:t>euler</w:t>
       </w:r>
-      <w:proofErr w:type="spellEnd"/>
       <w:r>
         <w:t xml:space="preserve"> </w:t>
       </w:r>
@@ -540,14 +524,12 @@
       <w:r>
         <w:t xml:space="preserve"> для активации события использовал функцию </w:t>
       </w:r>
-      <w:proofErr w:type="spellStart"/>
       <w:r>
         <w:rPr>
           <w:lang w:val="en-US"/>
         </w:rPr>
         <w:t>GetKeyDown</w:t>
       </w:r>
-      <w:proofErr w:type="spellEnd"/>
       <w:r>
         <w:t xml:space="preserve"> </w:t>
       </w:r>
@@ -635,7 +617,6 @@
           </w:rPr>
           <w:t>/</w:t>
         </w:r>
-        <w:proofErr w:type="spellStart"/>
         <w:r>
           <w:rPr>
             <w:rStyle w:val="a4"/>
@@ -643,7 +624,6 @@
           </w:rPr>
           <w:t>ScriptReference</w:t>
         </w:r>
-        <w:proofErr w:type="spellEnd"/>
         <w:r>
           <w:rPr>
             <w:rStyle w:val="a4"/>
@@ -663,7 +643,6 @@
           </w:rPr>
           <w:t>.</w:t>
         </w:r>
-        <w:proofErr w:type="spellStart"/>
         <w:r>
           <w:rPr>
             <w:rStyle w:val="a4"/>
@@ -671,7 +650,6 @@
           </w:rPr>
           <w:t>GetKeyDown</w:t>
         </w:r>
-        <w:proofErr w:type="spellEnd"/>
         <w:r>
           <w:rPr>
             <w:rStyle w:val="a4"/>
@@ -692,14 +670,12 @@
       <w:r>
         <w:t xml:space="preserve">Срабатывает, когда булева переменная </w:t>
       </w:r>
-      <w:proofErr w:type="spellStart"/>
       <w:r>
         <w:rPr>
           <w:lang w:val="en-US"/>
         </w:rPr>
         <w:t>ifCollisionHappened</w:t>
       </w:r>
-      <w:proofErr w:type="spellEnd"/>
       <w:r>
         <w:t xml:space="preserve"> = </w:t>
       </w:r>
@@ -724,14 +700,12 @@
       <w:r>
         <w:t xml:space="preserve"> и при условии, что переменная </w:t>
       </w:r>
-      <w:proofErr w:type="spellStart"/>
       <w:r>
         <w:rPr>
           <w:lang w:val="en-US"/>
         </w:rPr>
         <w:t>ifCollisionHappened</w:t>
       </w:r>
-      <w:proofErr w:type="spellEnd"/>
       <w:r>
         <w:t xml:space="preserve"> = </w:t>
       </w:r>
@@ -757,15 +731,7 @@
         <w:t xml:space="preserve"> </w:t>
       </w:r>
       <w:r>
-        <w:t xml:space="preserve">каждый раз, когда происходит </w:t>
-      </w:r>
-      <w:proofErr w:type="spellStart"/>
-      <w:r>
-        <w:t>коллижн</w:t>
-      </w:r>
-      <w:proofErr w:type="spellEnd"/>
-      <w:r>
-        <w:t xml:space="preserve">. Обратно в </w:t>
+        <w:t xml:space="preserve">каждый раз, когда происходит коллижн. Обратно в </w:t>
       </w:r>
       <w:r>
         <w:rPr>
@@ -832,19 +798,11 @@
       <w:r>
         <w:t xml:space="preserve"> управление ракетой с помощью </w:t>
       </w:r>
-      <w:proofErr w:type="spellStart"/>
-      <w:r>
-        <w:rPr>
-          <w:lang w:val="en-US"/>
-        </w:rPr>
-        <w:t>CharacterController</w:t>
-      </w:r>
-      <w:proofErr w:type="spellEnd"/>
-      <w:r>
-        <w:rPr>
-          <w:lang w:val="en-US"/>
-        </w:rPr>
-        <w:t xml:space="preserve"> </w:t>
+      <w:r>
+        <w:rPr>
+          <w:lang w:val="en-US"/>
+        </w:rPr>
+        <w:t xml:space="preserve">CharacterController </w:t>
       </w:r>
       <w:hyperlink r:id="rId10" w:history="1">
         <w:r>
@@ -900,14 +858,12 @@
       <w:r>
         <w:t>.</w:t>
       </w:r>
-      <w:proofErr w:type="spellStart"/>
       <w:r>
         <w:rPr>
           <w:lang w:val="en-US"/>
         </w:rPr>
         <w:t>GetAxis</w:t>
       </w:r>
-      <w:proofErr w:type="spellEnd"/>
       <w:r>
         <w:t>(“</w:t>
       </w:r>
@@ -989,14 +945,12 @@
       <w:r>
         <w:t xml:space="preserve"> </w:t>
       </w:r>
-      <w:proofErr w:type="spellStart"/>
       <w:r>
         <w:rPr>
           <w:lang w:val="en-US"/>
         </w:rPr>
         <w:t>euler</w:t>
       </w:r>
-      <w:proofErr w:type="spellEnd"/>
       <w:r>
         <w:t xml:space="preserve"> </w:t>
       </w:r>
@@ -1087,15 +1041,7 @@
         <w:t xml:space="preserve"> </w:t>
       </w:r>
       <w:r>
-        <w:t xml:space="preserve">Здесь использовал </w:t>
-      </w:r>
-      <w:proofErr w:type="spellStart"/>
-      <w:r>
-        <w:t>корутину</w:t>
-      </w:r>
-      <w:proofErr w:type="spellEnd"/>
-      <w:r>
-        <w:t xml:space="preserve"> для работы метода </w:t>
+        <w:t xml:space="preserve">Здесь использовал корутину для работы метода </w:t>
       </w:r>
       <w:r>
         <w:rPr>
@@ -1127,14 +1073,12 @@
       <w:r>
         <w:t xml:space="preserve"> </w:t>
       </w:r>
-      <w:proofErr w:type="spellStart"/>
       <w:r>
         <w:rPr>
           <w:lang w:val="en-US"/>
         </w:rPr>
         <w:t>isRocketLanded</w:t>
       </w:r>
-      <w:proofErr w:type="spellEnd"/>
       <w:r>
         <w:t xml:space="preserve"> </w:t>
       </w:r>
@@ -1151,38 +1095,23 @@
         <w:t xml:space="preserve"> </w:t>
       </w:r>
       <w:r>
-        <w:t xml:space="preserve">при </w:t>
-      </w:r>
-      <w:proofErr w:type="spellStart"/>
-      <w:r>
-        <w:t>коллижне</w:t>
-      </w:r>
-      <w:proofErr w:type="spellEnd"/>
-      <w:r>
-        <w:t xml:space="preserve"> с землёй.</w:t>
-      </w:r>
-      <w:r>
-        <w:t xml:space="preserve"> </w:t>
-      </w:r>
-      <w:proofErr w:type="spellStart"/>
-      <w:r>
-        <w:t>Корутина</w:t>
-      </w:r>
-      <w:proofErr w:type="spellEnd"/>
-      <w:r>
-        <w:t xml:space="preserve"> работает,</w:t>
+        <w:t>при коллижне с землёй.</w:t>
+      </w:r>
+      <w:r>
+        <w:t xml:space="preserve"> </w:t>
+      </w:r>
+      <w:r>
+        <w:t>Корутина работает,</w:t>
       </w:r>
       <w:r>
         <w:t xml:space="preserve"> пока </w:t>
       </w:r>
-      <w:proofErr w:type="spellStart"/>
       <w:r>
         <w:rPr>
           <w:lang w:val="en-US"/>
         </w:rPr>
         <w:t>isRocketLanded</w:t>
       </w:r>
-      <w:proofErr w:type="spellEnd"/>
       <w:r>
         <w:t xml:space="preserve"> = </w:t>
       </w:r>
@@ -1248,14 +1177,12 @@
       <w:r>
         <w:t xml:space="preserve"> прикреплён компонент </w:t>
       </w:r>
-      <w:proofErr w:type="spellStart"/>
       <w:r>
         <w:rPr>
           <w:lang w:val="en-US"/>
         </w:rPr>
         <w:t>Rigidbody</w:t>
       </w:r>
-      <w:proofErr w:type="spellEnd"/>
       <w:r>
         <w:t>.</w:t>
       </w:r>
@@ -1280,27 +1207,17 @@
       <w:r>
         <w:t xml:space="preserve">. Была ошибка, но после настройки </w:t>
       </w:r>
-      <w:proofErr w:type="spellStart"/>
       <w:r>
         <w:rPr>
           <w:lang w:val="en-US"/>
         </w:rPr>
         <w:t>rigidbody</w:t>
       </w:r>
-      <w:proofErr w:type="spellEnd"/>
       <w:r>
         <w:t xml:space="preserve"> всё стало работать нормально.</w:t>
       </w:r>
       <w:r>
-        <w:t xml:space="preserve"> При посадке на землю происходит </w:t>
-      </w:r>
-      <w:proofErr w:type="spellStart"/>
-      <w:r>
-        <w:t>коллижн</w:t>
-      </w:r>
-      <w:proofErr w:type="spellEnd"/>
-      <w:r>
-        <w:t xml:space="preserve"> и запускается </w:t>
+        <w:t xml:space="preserve"> При посадке на землю происходит коллижн и запускается </w:t>
       </w:r>
       <w:r>
         <w:t xml:space="preserve">скрипт, который вызывает метод </w:t>
@@ -1312,10 +1229,7 @@
         <w:t>Instantiate</w:t>
       </w:r>
       <w:r>
-        <w:t xml:space="preserve"> </w:t>
-      </w:r>
-      <w:r>
-        <w:t>https://docs.unity3d.com/ScriptReference/Object.Instantiate.html</w:t>
+        <w:t xml:space="preserve"> https://docs.unity3d.com/ScriptReference/Object.Instantiate.html</w:t>
       </w:r>
       <w:r>
         <w:t xml:space="preserve"> модели</w:t>
@@ -1329,13 +1243,8 @@
       <w:r>
         <w:t xml:space="preserve"> </w:t>
       </w:r>
-      <w:proofErr w:type="spellStart"/>
-      <w:r>
-        <w:t>Коллижн</w:t>
-      </w:r>
-      <w:proofErr w:type="spellEnd"/>
-      <w:r>
-        <w:t xml:space="preserve"> меняет </w:t>
+      <w:r>
+        <w:t xml:space="preserve">Коллижн меняет </w:t>
       </w:r>
       <w:r>
         <w:rPr>
@@ -1346,14 +1255,12 @@
       <w:r>
         <w:t xml:space="preserve"> </w:t>
       </w:r>
-      <w:proofErr w:type="spellStart"/>
       <w:r>
         <w:rPr>
           <w:lang w:val="en-US"/>
         </w:rPr>
         <w:t>IsRocketLanded</w:t>
       </w:r>
-      <w:proofErr w:type="spellEnd"/>
       <w:r>
         <w:t xml:space="preserve"> </w:t>
       </w:r>
@@ -1367,32 +1274,14 @@
         <w:t>false</w:t>
       </w:r>
       <w:r>
-        <w:t xml:space="preserve">, останавливает </w:t>
-      </w:r>
-      <w:proofErr w:type="spellStart"/>
-      <w:r>
-        <w:t>корутину</w:t>
-      </w:r>
-      <w:proofErr w:type="spellEnd"/>
-      <w:r>
-        <w:t xml:space="preserve">. В последнем цикле работы </w:t>
-      </w:r>
-      <w:proofErr w:type="spellStart"/>
-      <w:r>
-        <w:t>корутина</w:t>
-      </w:r>
-      <w:proofErr w:type="spellEnd"/>
-      <w:r>
-        <w:t xml:space="preserve"> при </w:t>
-      </w:r>
-      <w:proofErr w:type="spellStart"/>
+        <w:t xml:space="preserve">, останавливает корутину. В последнем цикле работы корутина при </w:t>
+      </w:r>
       <w:r>
         <w:rPr>
           <w:lang w:val="en-US"/>
         </w:rPr>
         <w:t>isRocketLanded</w:t>
       </w:r>
-      <w:proofErr w:type="spellEnd"/>
       <w:r>
         <w:t xml:space="preserve"> </w:t>
       </w:r>
@@ -1437,6 +1326,465 @@
       </w:r>
     </w:p>
     <w:p/>
+    <w:p>
+      <w:r>
+        <w:t xml:space="preserve">Доп. </w:t>
+      </w:r>
+      <w:r>
+        <w:t>з</w:t>
+      </w:r>
+      <w:r>
+        <w:t>адача от 25.01.2023</w:t>
+      </w:r>
+    </w:p>
+    <w:p>
+      <w:pPr>
+        <w:rPr>
+          <w:lang w:val="en-US"/>
+        </w:rPr>
+      </w:pPr>
+      <w:r>
+        <w:t xml:space="preserve">Изменить игровые сцены, используя </w:t>
+      </w:r>
+      <w:r>
+        <w:rPr>
+          <w:lang w:val="en-US"/>
+        </w:rPr>
+        <w:t>Terrain</w:t>
+      </w:r>
+      <w:r>
+        <w:t xml:space="preserve"> </w:t>
+      </w:r>
+      <w:r>
+        <w:t xml:space="preserve">в </w:t>
+      </w:r>
+      <w:r>
+        <w:rPr>
+          <w:lang w:val="en-US"/>
+        </w:rPr>
+        <w:t>unity</w:t>
+      </w:r>
+    </w:p>
+    <w:p>
+      <w:r>
+        <w:t xml:space="preserve">Начал менять игровую сцену с первой планетой. </w:t>
+      </w:r>
+    </w:p>
+    <w:p>
+      <w:pPr>
+        <w:rPr>
+          <w:lang w:val="en-US"/>
+        </w:rPr>
+      </w:pPr>
+      <w:r>
+        <w:t>Используемый инструмент</w:t>
+      </w:r>
+      <w:r>
+        <w:t xml:space="preserve">: </w:t>
+      </w:r>
+      <w:r>
+        <w:rPr>
+          <w:lang w:val="en-US"/>
+        </w:rPr>
+        <w:t>terrain</w:t>
+      </w:r>
+      <w:r>
+        <w:t xml:space="preserve">. </w:t>
+      </w:r>
+      <w:hyperlink r:id="rId18" w:history="1">
+        <w:r>
+          <w:rPr>
+            <w:rStyle w:val="a4"/>
+            <w:lang w:val="en-US"/>
+          </w:rPr>
+          <w:t>https</w:t>
+        </w:r>
+        <w:r>
+          <w:rPr>
+            <w:rStyle w:val="a4"/>
+            <w:lang w:val="en-US"/>
+          </w:rPr>
+          <w:t>://</w:t>
+        </w:r>
+        <w:r>
+          <w:rPr>
+            <w:rStyle w:val="a4"/>
+            <w:lang w:val="en-US"/>
+          </w:rPr>
+          <w:t>docs</w:t>
+        </w:r>
+        <w:r>
+          <w:rPr>
+            <w:rStyle w:val="a4"/>
+            <w:lang w:val="en-US"/>
+          </w:rPr>
+          <w:t>.</w:t>
+        </w:r>
+        <w:r>
+          <w:rPr>
+            <w:rStyle w:val="a4"/>
+            <w:lang w:val="en-US"/>
+          </w:rPr>
+          <w:t>unity</w:t>
+        </w:r>
+        <w:r>
+          <w:rPr>
+            <w:rStyle w:val="a4"/>
+            <w:lang w:val="en-US"/>
+          </w:rPr>
+          <w:t>3</w:t>
+        </w:r>
+        <w:r>
+          <w:rPr>
+            <w:rStyle w:val="a4"/>
+            <w:lang w:val="en-US"/>
+          </w:rPr>
+          <w:t>d</w:t>
+        </w:r>
+        <w:r>
+          <w:rPr>
+            <w:rStyle w:val="a4"/>
+            <w:lang w:val="en-US"/>
+          </w:rPr>
+          <w:t>.</w:t>
+        </w:r>
+        <w:r>
+          <w:rPr>
+            <w:rStyle w:val="a4"/>
+            <w:lang w:val="en-US"/>
+          </w:rPr>
+          <w:t>com</w:t>
+        </w:r>
+        <w:r>
+          <w:rPr>
+            <w:rStyle w:val="a4"/>
+            <w:lang w:val="en-US"/>
+          </w:rPr>
+          <w:t>/</w:t>
+        </w:r>
+        <w:r>
+          <w:rPr>
+            <w:rStyle w:val="a4"/>
+            <w:lang w:val="en-US"/>
+          </w:rPr>
+          <w:t>Manual</w:t>
+        </w:r>
+        <w:r>
+          <w:rPr>
+            <w:rStyle w:val="a4"/>
+            <w:lang w:val="en-US"/>
+          </w:rPr>
+          <w:t>/</w:t>
+        </w:r>
+        <w:r>
+          <w:rPr>
+            <w:rStyle w:val="a4"/>
+            <w:lang w:val="en-US"/>
+          </w:rPr>
+          <w:t>script</w:t>
+        </w:r>
+        <w:r>
+          <w:rPr>
+            <w:rStyle w:val="a4"/>
+            <w:lang w:val="en-US"/>
+          </w:rPr>
+          <w:t>-</w:t>
+        </w:r>
+        <w:r>
+          <w:rPr>
+            <w:rStyle w:val="a4"/>
+            <w:lang w:val="en-US"/>
+          </w:rPr>
+          <w:t>Terrain</w:t>
+        </w:r>
+        <w:r>
+          <w:rPr>
+            <w:rStyle w:val="a4"/>
+            <w:lang w:val="en-US"/>
+          </w:rPr>
+          <w:t>.</w:t>
+        </w:r>
+        <w:r>
+          <w:rPr>
+            <w:rStyle w:val="a4"/>
+            <w:lang w:val="en-US"/>
+          </w:rPr>
+          <w:t>html</w:t>
+        </w:r>
+      </w:hyperlink>
+    </w:p>
+    <w:p>
+      <w:r>
+        <w:t>Создал</w:t>
+      </w:r>
+      <w:r>
+        <w:t xml:space="preserve"> </w:t>
+      </w:r>
+      <w:r>
+        <w:rPr>
+          <w:lang w:val="en-US"/>
+        </w:rPr>
+        <w:t>terrain</w:t>
+      </w:r>
+      <w:r>
+        <w:t xml:space="preserve"> </w:t>
+      </w:r>
+      <w:r>
+        <w:t xml:space="preserve">и настроил высоту с помощью </w:t>
+      </w:r>
+      <w:hyperlink r:id="rId19" w:history="1">
+        <w:r>
+          <w:rPr>
+            <w:rStyle w:val="a4"/>
+          </w:rPr>
+          <w:t>https://docs.unity3d.com/Manual/terrain-Tools.html</w:t>
+        </w:r>
+      </w:hyperlink>
+      <w:r>
+        <w:t xml:space="preserve"> </w:t>
+      </w:r>
+      <w:r>
+        <w:rPr>
+          <w:lang w:val="en-US"/>
+        </w:rPr>
+        <w:t>SetHeight</w:t>
+      </w:r>
+      <w:r>
+        <w:t>.</w:t>
+      </w:r>
+    </w:p>
+    <w:p>
+      <w:r>
+        <w:t>Использовал бесплатные ассеты с интересными вариантами кистей</w:t>
+      </w:r>
+      <w:r>
+        <w:t xml:space="preserve">: </w:t>
+      </w:r>
+      <w:hyperlink r:id="rId20" w:history="1">
+        <w:r>
+          <w:rPr>
+            <w:rStyle w:val="a4"/>
+          </w:rPr>
+          <w:t>https://assetstore.unity.com/packages/3d/environments/landscapes/terrain-sample-asset-pack-145808</w:t>
+        </w:r>
+      </w:hyperlink>
+    </w:p>
+    <w:p>
+      <w:r>
+        <w:t>С</w:t>
+      </w:r>
+      <w:r>
+        <w:t xml:space="preserve"> </w:t>
+      </w:r>
+      <w:r>
+        <w:t>помощью</w:t>
+      </w:r>
+      <w:r>
+        <w:t xml:space="preserve"> </w:t>
+      </w:r>
+      <w:r>
+        <w:t>инструмента</w:t>
+      </w:r>
+      <w:r>
+        <w:t xml:space="preserve"> </w:t>
+      </w:r>
+      <w:r>
+        <w:rPr>
+          <w:lang w:val="en-US"/>
+        </w:rPr>
+        <w:t>Raise</w:t>
+      </w:r>
+      <w:r>
+        <w:t xml:space="preserve"> </w:t>
+      </w:r>
+      <w:r>
+        <w:rPr>
+          <w:lang w:val="en-US"/>
+        </w:rPr>
+        <w:t>or</w:t>
+      </w:r>
+      <w:r>
+        <w:t xml:space="preserve"> </w:t>
+      </w:r>
+      <w:r>
+        <w:rPr>
+          <w:lang w:val="en-US"/>
+        </w:rPr>
+        <w:t>Lower</w:t>
+      </w:r>
+      <w:r>
+        <w:t xml:space="preserve"> </w:t>
+      </w:r>
+      <w:r>
+        <w:rPr>
+          <w:lang w:val="en-US"/>
+        </w:rPr>
+        <w:t>terrain</w:t>
+      </w:r>
+      <w:r>
+        <w:t xml:space="preserve"> </w:t>
+      </w:r>
+      <w:r>
+        <w:t xml:space="preserve">нарисовал горы и каньоны в сцене №1. </w:t>
+      </w:r>
+      <w:r>
+        <w:t xml:space="preserve"> </w:t>
+      </w:r>
+      <w:r>
+        <w:t>https://docs.unity3d.com/Manual/terrain-RaiseLowerTerrain.html</w:t>
+      </w:r>
+    </w:p>
+    <w:p>
+      <w:r>
+        <w:t xml:space="preserve">Выделил игровой объект </w:t>
+      </w:r>
+      <w:r>
+        <w:rPr>
+          <w:lang w:val="en-US"/>
+        </w:rPr>
+        <w:t>terrain</w:t>
+      </w:r>
+      <w:r>
+        <w:t xml:space="preserve"> </w:t>
+      </w:r>
+      <w:r>
+        <w:t xml:space="preserve">и с помощью инструмента </w:t>
+      </w:r>
+      <w:r>
+        <w:rPr>
+          <w:lang w:val="en-US"/>
+        </w:rPr>
+        <w:t>Paint</w:t>
+      </w:r>
+      <w:r>
+        <w:t xml:space="preserve"> </w:t>
+      </w:r>
+      <w:r>
+        <w:rPr>
+          <w:lang w:val="en-US"/>
+        </w:rPr>
+        <w:t>Texture</w:t>
+      </w:r>
+      <w:r>
+        <w:t xml:space="preserve"> </w:t>
+      </w:r>
+      <w:r>
+        <w:t xml:space="preserve">назначил текстуру марсианской почвы всему объекту </w:t>
+      </w:r>
+      <w:r>
+        <w:rPr>
+          <w:lang w:val="en-US"/>
+        </w:rPr>
+        <w:t>terrain</w:t>
+      </w:r>
+      <w:r>
+        <w:t xml:space="preserve">, с помощью </w:t>
+      </w:r>
+      <w:r>
+        <w:rPr>
+          <w:lang w:val="en-US"/>
+        </w:rPr>
+        <w:t>Paint</w:t>
+      </w:r>
+      <w:r>
+        <w:t xml:space="preserve"> </w:t>
+      </w:r>
+      <w:r>
+        <w:rPr>
+          <w:lang w:val="en-US"/>
+        </w:rPr>
+        <w:t>Texture</w:t>
+      </w:r>
+      <w:r>
+        <w:t xml:space="preserve"> нарисовал тропинку и снег на горах</w:t>
+      </w:r>
+      <w:r>
+        <w:t xml:space="preserve">. </w:t>
+      </w:r>
+      <w:r>
+        <w:t xml:space="preserve"> </w:t>
+      </w:r>
+      <w:r>
+        <w:t>https://docs.unity3d.com/Manual/terrain-PaintTexture.html</w:t>
+      </w:r>
+    </w:p>
+    <w:p>
+      <w:r>
+        <w:t xml:space="preserve">Использовал инструмент </w:t>
+      </w:r>
+      <w:r>
+        <w:rPr>
+          <w:lang w:val="en-US"/>
+        </w:rPr>
+        <w:t>Paint</w:t>
+      </w:r>
+      <w:r>
+        <w:t xml:space="preserve"> </w:t>
+      </w:r>
+      <w:r>
+        <w:rPr>
+          <w:lang w:val="en-US"/>
+        </w:rPr>
+        <w:t>Trees</w:t>
+      </w:r>
+      <w:r>
+        <w:t xml:space="preserve"> -&gt; </w:t>
+      </w:r>
+      <w:r>
+        <w:rPr>
+          <w:lang w:val="en-US"/>
+        </w:rPr>
+        <w:t>Mass</w:t>
+      </w:r>
+      <w:r>
+        <w:t xml:space="preserve"> </w:t>
+      </w:r>
+      <w:r>
+        <w:rPr>
+          <w:lang w:val="en-US"/>
+        </w:rPr>
+        <w:t>Place</w:t>
+      </w:r>
+      <w:r>
+        <w:t xml:space="preserve"> </w:t>
+      </w:r>
+      <w:r>
+        <w:rPr>
+          <w:lang w:val="en-US"/>
+        </w:rPr>
+        <w:t>Trees</w:t>
+      </w:r>
+      <w:r>
+        <w:t xml:space="preserve"> </w:t>
+      </w:r>
+      <w:r>
+        <w:t>для «высадки» травы и деревьев на всей территории</w:t>
+      </w:r>
+      <w:r>
+        <w:t xml:space="preserve"> </w:t>
+      </w:r>
+      <w:r>
+        <w:rPr>
+          <w:lang w:val="en-US"/>
+        </w:rPr>
+        <w:t>terrain</w:t>
+      </w:r>
+      <w:r>
+        <w:t>’</w:t>
+      </w:r>
+      <w:r>
+        <w:t>а</w:t>
+      </w:r>
+      <w:r>
+        <w:t xml:space="preserve">. </w:t>
+      </w:r>
+      <w:r>
+        <w:t>https://docs.unity3d.com/Manual/terrain-Trees.html</w:t>
+      </w:r>
+      <w:r>
+        <w:t xml:space="preserve"> </w:t>
+      </w:r>
+    </w:p>
     <w:sectPr>
       <w:pgSz w:w="11906" w:h="16838"/>
       <w:pgMar w:top="1134" w:right="850" w:bottom="1134" w:left="1701" w:header="708" w:footer="708" w:gutter="0"/>
@@ -1541,8 +1889,100 @@
       </w:pPr>
     </w:lvl>
   </w:abstractNum>
+  <w:abstractNum w:abstractNumId="1" w15:restartNumberingAfterBreak="0">
+    <w:nsid w:val="559B7492"/>
+    <w:multiLevelType w:val="hybridMultilevel"/>
+    <w:tmpl w:val="4914F948"/>
+    <w:lvl w:ilvl="0" w:tplc="0419000F">
+      <w:start w:val="1"/>
+      <w:numFmt w:val="decimal"/>
+      <w:lvlText w:val="%1."/>
+      <w:lvlJc w:val="left"/>
+      <w:pPr>
+        <w:ind w:left="720" w:hanging="360"/>
+      </w:pPr>
+      <w:rPr>
+        <w:rFonts w:hint="default"/>
+      </w:rPr>
+    </w:lvl>
+    <w:lvl w:ilvl="1" w:tplc="04190019" w:tentative="1">
+      <w:start w:val="1"/>
+      <w:numFmt w:val="lowerLetter"/>
+      <w:lvlText w:val="%2."/>
+      <w:lvlJc w:val="left"/>
+      <w:pPr>
+        <w:ind w:left="1440" w:hanging="360"/>
+      </w:pPr>
+    </w:lvl>
+    <w:lvl w:ilvl="2" w:tplc="0419001B" w:tentative="1">
+      <w:start w:val="1"/>
+      <w:numFmt w:val="lowerRoman"/>
+      <w:lvlText w:val="%3."/>
+      <w:lvlJc w:val="right"/>
+      <w:pPr>
+        <w:ind w:left="2160" w:hanging="180"/>
+      </w:pPr>
+    </w:lvl>
+    <w:lvl w:ilvl="3" w:tplc="0419000F" w:tentative="1">
+      <w:start w:val="1"/>
+      <w:numFmt w:val="decimal"/>
+      <w:lvlText w:val="%4."/>
+      <w:lvlJc w:val="left"/>
+      <w:pPr>
+        <w:ind w:left="2880" w:hanging="360"/>
+      </w:pPr>
+    </w:lvl>
+    <w:lvl w:ilvl="4" w:tplc="04190019" w:tentative="1">
+      <w:start w:val="1"/>
+      <w:numFmt w:val="lowerLetter"/>
+      <w:lvlText w:val="%5."/>
+      <w:lvlJc w:val="left"/>
+      <w:pPr>
+        <w:ind w:left="3600" w:hanging="360"/>
+      </w:pPr>
+    </w:lvl>
+    <w:lvl w:ilvl="5" w:tplc="0419001B" w:tentative="1">
+      <w:start w:val="1"/>
+      <w:numFmt w:val="lowerRoman"/>
+      <w:lvlText w:val="%6."/>
+      <w:lvlJc w:val="right"/>
+      <w:pPr>
+        <w:ind w:left="4320" w:hanging="180"/>
+      </w:pPr>
+    </w:lvl>
+    <w:lvl w:ilvl="6" w:tplc="0419000F" w:tentative="1">
+      <w:start w:val="1"/>
+      <w:numFmt w:val="decimal"/>
+      <w:lvlText w:val="%7."/>
+      <w:lvlJc w:val="left"/>
+      <w:pPr>
+        <w:ind w:left="5040" w:hanging="360"/>
+      </w:pPr>
+    </w:lvl>
+    <w:lvl w:ilvl="7" w:tplc="04190019" w:tentative="1">
+      <w:start w:val="1"/>
+      <w:numFmt w:val="lowerLetter"/>
+      <w:lvlText w:val="%8."/>
+      <w:lvlJc w:val="left"/>
+      <w:pPr>
+        <w:ind w:left="5760" w:hanging="360"/>
+      </w:pPr>
+    </w:lvl>
+    <w:lvl w:ilvl="8" w:tplc="0419001B" w:tentative="1">
+      <w:start w:val="1"/>
+      <w:numFmt w:val="lowerRoman"/>
+      <w:lvlText w:val="%9."/>
+      <w:lvlJc w:val="right"/>
+      <w:pPr>
+        <w:ind w:left="6480" w:hanging="180"/>
+      </w:pPr>
+    </w:lvl>
+  </w:abstractNum>
   <w:num w:numId="1">
     <w:abstractNumId w:val="0"/>
+  </w:num>
+  <w:num w:numId="2">
+    <w:abstractNumId w:val="1"/>
   </w:num>
 </w:numbering>
 </file>

</xml_diff>